<commit_message>
style a new body
</commit_message>
<xml_diff>
--- a/schedule/日志.docx
+++ b/schedule/日志.docx
@@ -17,6 +17,84 @@
       </w:r>
     </w:p>
     <w:p>
+      <w:r>
+        <w:rPr>
+          <w:rFonts w:hint="eastAsia"/>
+        </w:rPr>
+        <w:t>工欲善其事，必先利其器。学习一些基本用法，笔记里写的就是我掌握的所有东西。探索GitHub的使用，还是有点懵逼，这几天的上传可能会有点混乱。试着写了一点代码。迫切的想要知道的是</w:t>
+      </w:r>
+      <w:proofErr w:type="spellStart"/>
+      <w:r>
+        <w:rPr>
+          <w:rFonts w:hint="eastAsia"/>
+        </w:rPr>
+        <w:t>js</w:t>
+      </w:r>
+      <w:proofErr w:type="spellEnd"/>
+      <w:r>
+        <w:rPr>
+          <w:rFonts w:hint="eastAsia"/>
+        </w:rPr>
+        <w:t>的代码是怎样控制网页运行的。</w:t>
+      </w:r>
+    </w:p>
+    <w:p/>
+    <w:p>
+      <w:r>
+        <w:rPr>
+          <w:rFonts w:hint="eastAsia"/>
+        </w:rPr>
+        <w:t>9</w:t>
+      </w:r>
+      <w:r>
+        <w:t>.26</w:t>
+      </w:r>
+    </w:p>
+    <w:p>
+      <w:r>
+        <w:rPr>
+          <w:rFonts w:hint="eastAsia"/>
+        </w:rPr>
+        <w:t>在网页上调试，深刻的明白了什么是</w:t>
+      </w:r>
+      <w:proofErr w:type="spellStart"/>
+      <w:r>
+        <w:rPr>
+          <w:rFonts w:hint="eastAsia"/>
+        </w:rPr>
+        <w:t>css</w:t>
+      </w:r>
+      <w:proofErr w:type="spellEnd"/>
+      <w:r>
+        <w:rPr>
+          <w:rFonts w:hint="eastAsia"/>
+        </w:rPr>
+        <w:t>万物皆盒，由此写出来一些东西。需要深入了解的是定位与布局，不然很难进步。</w:t>
+      </w:r>
+    </w:p>
+    <w:p>
+      <w:r>
+        <w:rPr>
+          <w:rFonts w:hint="eastAsia"/>
+        </w:rPr>
+        <w:t>另有：知道了</w:t>
+      </w:r>
+      <w:proofErr w:type="spellStart"/>
+      <w:r>
+        <w:rPr>
+          <w:rFonts w:hint="eastAsia"/>
+        </w:rPr>
+        <w:t>js</w:t>
+      </w:r>
+      <w:proofErr w:type="spellEnd"/>
+      <w:r>
+        <w:rPr>
+          <w:rFonts w:hint="eastAsia"/>
+        </w:rPr>
+        <w:t>怎么控制网页运行。准备尝试。</w:t>
+      </w:r>
+    </w:p>
+    <w:p>
       <w:pPr>
         <w:rPr>
           <w:rFonts w:hint="eastAsia"/>
@@ -26,7 +104,7 @@
         <w:rPr>
           <w:rFonts w:hint="eastAsia"/>
         </w:rPr>
-        <w:t>工欲善其事，必先利其器。学习一些基本用法，笔记里写的就是我掌握的所有东西。探索GitHub的使用，还是有点懵逼，这几天的上传可能会有点混乱。试着写了一点代码。迫切的想要知道的是</w:t>
+        <w:t>比较而言，我觉得</w:t>
       </w:r>
       <w:proofErr w:type="spellStart"/>
       <w:r>
@@ -40,7 +118,21 @@
         <w:rPr>
           <w:rFonts w:hint="eastAsia"/>
         </w:rPr>
-        <w:t>的代码是怎样控制网页运行的。</w:t>
+        <w:t>部分更好理解了，html和</w:t>
+      </w:r>
+      <w:proofErr w:type="spellStart"/>
+      <w:r>
+        <w:rPr>
+          <w:rFonts w:hint="eastAsia"/>
+        </w:rPr>
+        <w:t>css</w:t>
+      </w:r>
+      <w:proofErr w:type="spellEnd"/>
+      <w:r>
+        <w:rPr>
+          <w:rFonts w:hint="eastAsia"/>
+        </w:rPr>
+        <w:t>看似简单，却是一个新的脑回路。</w:t>
       </w:r>
     </w:p>
     <w:sectPr>

</xml_diff>